<commit_message>
moved threading to main script file
</commit_message>
<xml_diff>
--- a/رصد حركة المرور بإستخدام الرؤية بالحاسوب.docx
+++ b/رصد حركة المرور بإستخدام الرؤية بالحاسوب.docx
@@ -2906,13 +2906,23 @@
           <w:szCs w:val="32"/>
         </w:rPr>
       </w:pPr>
+      <w:proofErr w:type="spellStart"/>
       <w:r>
         <w:rPr>
           <w:rStyle w:val="CharAttribute10"/>
           <w:rFonts w:asciiTheme="majorBidi" w:eastAsia="Batang" w:hAnsiTheme="majorBidi"/>
           <w:szCs w:val="32"/>
         </w:rPr>
-        <w:t xml:space="preserve">Sql server </w:t>
+        <w:t>Sql</w:t>
+      </w:r>
+      <w:proofErr w:type="spellEnd"/>
+      <w:r>
+        <w:rPr>
+          <w:rStyle w:val="CharAttribute10"/>
+          <w:rFonts w:asciiTheme="majorBidi" w:eastAsia="Batang" w:hAnsiTheme="majorBidi"/>
+          <w:szCs w:val="32"/>
+        </w:rPr>
+        <w:t xml:space="preserve"> server </w:t>
       </w:r>
     </w:p>
     <w:p>
@@ -3108,6 +3118,7 @@
           <w:szCs w:val="28"/>
         </w:rPr>
       </w:pPr>
+      <w:proofErr w:type="spellStart"/>
       <w:r>
         <w:rPr>
           <w:rFonts w:ascii="Times New Roman" w:hAnsi="Times New Roman" w:cs="Times New Roman"/>
@@ -3116,10 +3127,42 @@
           <w:sz w:val="32"/>
           <w:szCs w:val="32"/>
         </w:rPr>
-        <w:t>Authors:</w:t>
-      </w:r>
-      <w:r>
-        <w:t xml:space="preserve">Al Hussain Akoum Email: Hussain_alkoum@hotmail.com </w:t>
+        <w:t>Authors</w:t>
+      </w:r>
+      <w:proofErr w:type="gramStart"/>
+      <w:r>
+        <w:rPr>
+          <w:rFonts w:ascii="Times New Roman" w:hAnsi="Times New Roman" w:cs="Times New Roman"/>
+          <w:b/>
+          <w:bCs/>
+          <w:sz w:val="32"/>
+          <w:szCs w:val="32"/>
+        </w:rPr>
+        <w:t>:</w:t>
+      </w:r>
+      <w:r>
+        <w:t>Al</w:t>
+      </w:r>
+      <w:proofErr w:type="spellEnd"/>
+      <w:proofErr w:type="gramEnd"/>
+      <w:r>
+        <w:t xml:space="preserve"> </w:t>
+      </w:r>
+      <w:proofErr w:type="spellStart"/>
+      <w:r>
+        <w:t>Hussain</w:t>
+      </w:r>
+      <w:proofErr w:type="spellEnd"/>
+      <w:r>
+        <w:t xml:space="preserve"> </w:t>
+      </w:r>
+      <w:proofErr w:type="spellStart"/>
+      <w:r>
+        <w:t>Akoum</w:t>
+      </w:r>
+      <w:proofErr w:type="spellEnd"/>
+      <w:r>
+        <w:t xml:space="preserve"> Email: Hussain_alkoum@hotmail.com </w:t>
       </w:r>
     </w:p>
     <w:p>
@@ -3142,21 +3185,41 @@
           <w:szCs w:val="28"/>
         </w:rPr>
       </w:pPr>
-      <w:r>
-        <w:rPr>
-          <w:rFonts w:ascii="Times New Roman"/>
-          <w:sz w:val="28"/>
-          <w:szCs w:val="28"/>
-        </w:rPr>
-        <w:t>Accepted:</w:t>
-      </w:r>
-      <w:r>
-        <w:rPr>
-          <w:rFonts w:ascii="Times New Roman"/>
-          <w:sz w:val="28"/>
-          <w:szCs w:val="28"/>
-        </w:rPr>
-        <w:t>August 11, 2017</w:t>
+      <w:proofErr w:type="spellStart"/>
+      <w:r>
+        <w:rPr>
+          <w:rFonts w:ascii="Times New Roman"/>
+          <w:sz w:val="28"/>
+          <w:szCs w:val="28"/>
+        </w:rPr>
+        <w:t>Accepted</w:t>
+      </w:r>
+      <w:proofErr w:type="gramStart"/>
+      <w:r>
+        <w:rPr>
+          <w:rFonts w:ascii="Times New Roman"/>
+          <w:sz w:val="28"/>
+          <w:szCs w:val="28"/>
+        </w:rPr>
+        <w:t>:</w:t>
+      </w:r>
+      <w:r>
+        <w:rPr>
+          <w:rFonts w:ascii="Times New Roman"/>
+          <w:sz w:val="28"/>
+          <w:szCs w:val="28"/>
+        </w:rPr>
+        <w:t>August</w:t>
+      </w:r>
+      <w:proofErr w:type="spellEnd"/>
+      <w:proofErr w:type="gramEnd"/>
+      <w:r>
+        <w:rPr>
+          <w:rFonts w:ascii="Times New Roman"/>
+          <w:sz w:val="28"/>
+          <w:szCs w:val="28"/>
+        </w:rPr>
+        <w:t xml:space="preserve"> 11, 2017</w:t>
       </w:r>
       <w:r>
         <w:rPr>
@@ -3191,7 +3254,25 @@
           <w:sz w:val="28"/>
           <w:szCs w:val="28"/>
         </w:rPr>
-        <w:t>The frequent traffic jams at major intersections call for an effective management system. The paper suggests implementing a smart traffic controller using real-time image processing. The sequence of the camera is analyzed using different edge detection algorithms and object counting methods. Previously they used matching method that means the camera will be installed along with traffic light. It will capture the image sequence. To set an image of an empty road as a reference image, the captured images are sequentially matched using image matching; but in my paper, we used filtering method, which filtered the image and released all waste objects and only showed the cars, and after it well showed the number of cars in image. this paper is software that takes a picture or video. It has been customized to be used in the future to control the traffic light sign by giving each sign sufficient time, depending on the number of cars on each direction.</w:t>
+        <w:t xml:space="preserve">The frequent traffic jams at major intersections call for an effective management system. The paper suggests implementing a smart traffic controller using real-time image processing. The sequence of the camera is analyzed using different edge detection algorithms and object counting methods. Previously they used matching method that means the camera will be installed along with traffic light. It will capture the image sequence. To set an image of an empty road as a reference image, the captured images are sequentially matched using image matching; but in my paper, we used filtering method, which filtered the image and released all waste objects and only showed the cars, and after it well showed the number of cars in image. </w:t>
+      </w:r>
+      <w:proofErr w:type="gramStart"/>
+      <w:r>
+        <w:rPr>
+          <w:rFonts w:ascii="Times New Roman" w:hAnsi="Times New Roman" w:cs="Times New Roman"/>
+          <w:sz w:val="28"/>
+          <w:szCs w:val="28"/>
+        </w:rPr>
+        <w:t>this</w:t>
+      </w:r>
+      <w:proofErr w:type="gramEnd"/>
+      <w:r>
+        <w:rPr>
+          <w:rFonts w:ascii="Times New Roman" w:hAnsi="Times New Roman" w:cs="Times New Roman"/>
+          <w:sz w:val="28"/>
+          <w:szCs w:val="28"/>
+        </w:rPr>
+        <w:t xml:space="preserve"> paper is software that takes a picture or video. It has been customized to be used in the future to control the traffic light sign by giving each sign sufficient time, depending on the number of cars on each direction.</w:t>
       </w:r>
     </w:p>
     <w:p>
@@ -3260,13 +3341,23 @@
           <w:szCs w:val="28"/>
         </w:rPr>
       </w:pPr>
-      <w:r>
-        <w:rPr>
-          <w:rFonts w:ascii="Times New Roman"/>
-          <w:sz w:val="28"/>
-          <w:szCs w:val="28"/>
-        </w:rPr>
-        <w:t xml:space="preserve">we will discuss about smart traffic control by using image processing to count vehicles. Vehicle detection and counting are important in calculating traffic congestion on highways. The main objective of detecting cars and counting in a video or image traffic paper is to develop a methodology for automatic </w:t>
+      <w:proofErr w:type="gramStart"/>
+      <w:r>
+        <w:rPr>
+          <w:rFonts w:ascii="Times New Roman"/>
+          <w:sz w:val="28"/>
+          <w:szCs w:val="28"/>
+        </w:rPr>
+        <w:t>we</w:t>
+      </w:r>
+      <w:proofErr w:type="gramEnd"/>
+      <w:r>
+        <w:rPr>
+          <w:rFonts w:ascii="Times New Roman"/>
+          <w:sz w:val="28"/>
+          <w:szCs w:val="28"/>
+        </w:rPr>
+        <w:t xml:space="preserve"> will discuss about smart traffic control by using image processing to count vehicles. Vehicle detection and counting are important in calculating traffic congestion on highways. The main objective of detecting cars and counting in a video or image traffic paper is to develop a methodology for automatic </w:t>
       </w:r>
       <w:r>
         <w:rPr>
@@ -3471,6 +3562,7 @@
           <w:szCs w:val="28"/>
         </w:rPr>
       </w:pPr>
+      <w:proofErr w:type="spellStart"/>
       <w:r>
         <w:rPr>
           <w:rFonts w:ascii="Times New Roman" w:hAnsi="Times New Roman" w:cs="Times New Roman"/>
@@ -3479,15 +3571,126 @@
           <w:sz w:val="32"/>
           <w:szCs w:val="32"/>
         </w:rPr>
-        <w:t>Authors:</w:t>
-      </w:r>
-      <w:r>
-        <w:rPr>
-          <w:rFonts w:ascii="Times New Roman" w:hAnsi="Times New Roman" w:cs="Times New Roman"/>
-          <w:sz w:val="28"/>
-          <w:szCs w:val="28"/>
-        </w:rPr>
-        <w:t>Uthara E. Prakash ,AthiraThankappan , Vishnupriya K. T.  , Arun A. Balakrishnan.</w:t>
+        <w:t>Authors</w:t>
+      </w:r>
+      <w:proofErr w:type="gramStart"/>
+      <w:r>
+        <w:rPr>
+          <w:rFonts w:ascii="Times New Roman" w:hAnsi="Times New Roman" w:cs="Times New Roman"/>
+          <w:b/>
+          <w:bCs/>
+          <w:sz w:val="32"/>
+          <w:szCs w:val="32"/>
+        </w:rPr>
+        <w:t>:</w:t>
+      </w:r>
+      <w:r>
+        <w:rPr>
+          <w:rFonts w:ascii="Times New Roman" w:hAnsi="Times New Roman" w:cs="Times New Roman"/>
+          <w:sz w:val="28"/>
+          <w:szCs w:val="28"/>
+        </w:rPr>
+        <w:t>Uthara</w:t>
+      </w:r>
+      <w:proofErr w:type="spellEnd"/>
+      <w:proofErr w:type="gramEnd"/>
+      <w:r>
+        <w:rPr>
+          <w:rFonts w:ascii="Times New Roman" w:hAnsi="Times New Roman" w:cs="Times New Roman"/>
+          <w:sz w:val="28"/>
+          <w:szCs w:val="28"/>
+        </w:rPr>
+        <w:t xml:space="preserve"> E. </w:t>
+      </w:r>
+      <w:proofErr w:type="spellStart"/>
+      <w:r>
+        <w:rPr>
+          <w:rFonts w:ascii="Times New Roman" w:hAnsi="Times New Roman" w:cs="Times New Roman"/>
+          <w:sz w:val="28"/>
+          <w:szCs w:val="28"/>
+        </w:rPr>
+        <w:t>Prakash</w:t>
+      </w:r>
+      <w:proofErr w:type="spellEnd"/>
+      <w:r>
+        <w:rPr>
+          <w:rFonts w:ascii="Times New Roman" w:hAnsi="Times New Roman" w:cs="Times New Roman"/>
+          <w:sz w:val="28"/>
+          <w:szCs w:val="28"/>
+        </w:rPr>
+        <w:t xml:space="preserve"> ,</w:t>
+      </w:r>
+      <w:proofErr w:type="spellStart"/>
+      <w:r>
+        <w:rPr>
+          <w:rFonts w:ascii="Times New Roman" w:hAnsi="Times New Roman" w:cs="Times New Roman"/>
+          <w:sz w:val="28"/>
+          <w:szCs w:val="28"/>
+        </w:rPr>
+        <w:t>AthiraThankappan</w:t>
+      </w:r>
+      <w:proofErr w:type="spellEnd"/>
+      <w:r>
+        <w:rPr>
+          <w:rFonts w:ascii="Times New Roman" w:hAnsi="Times New Roman" w:cs="Times New Roman"/>
+          <w:sz w:val="28"/>
+          <w:szCs w:val="28"/>
+        </w:rPr>
+        <w:t xml:space="preserve"> , </w:t>
+      </w:r>
+      <w:proofErr w:type="spellStart"/>
+      <w:r>
+        <w:rPr>
+          <w:rFonts w:ascii="Times New Roman" w:hAnsi="Times New Roman" w:cs="Times New Roman"/>
+          <w:sz w:val="28"/>
+          <w:szCs w:val="28"/>
+        </w:rPr>
+        <w:t>Vishnupriya</w:t>
+      </w:r>
+      <w:proofErr w:type="spellEnd"/>
+      <w:r>
+        <w:rPr>
+          <w:rFonts w:ascii="Times New Roman" w:hAnsi="Times New Roman" w:cs="Times New Roman"/>
+          <w:sz w:val="28"/>
+          <w:szCs w:val="28"/>
+        </w:rPr>
+        <w:t xml:space="preserve"> K. T.  , </w:t>
+      </w:r>
+      <w:proofErr w:type="spellStart"/>
+      <w:r>
+        <w:rPr>
+          <w:rFonts w:ascii="Times New Roman" w:hAnsi="Times New Roman" w:cs="Times New Roman"/>
+          <w:sz w:val="28"/>
+          <w:szCs w:val="28"/>
+        </w:rPr>
+        <w:t>Arun</w:t>
+      </w:r>
+      <w:proofErr w:type="spellEnd"/>
+      <w:r>
+        <w:rPr>
+          <w:rFonts w:ascii="Times New Roman" w:hAnsi="Times New Roman" w:cs="Times New Roman"/>
+          <w:sz w:val="28"/>
+          <w:szCs w:val="28"/>
+        </w:rPr>
+        <w:t xml:space="preserve"> A. </w:t>
+      </w:r>
+      <w:proofErr w:type="spellStart"/>
+      <w:r>
+        <w:rPr>
+          <w:rFonts w:ascii="Times New Roman" w:hAnsi="Times New Roman" w:cs="Times New Roman"/>
+          <w:sz w:val="28"/>
+          <w:szCs w:val="28"/>
+        </w:rPr>
+        <w:t>Balakrishnan</w:t>
+      </w:r>
+      <w:proofErr w:type="spellEnd"/>
+      <w:r>
+        <w:rPr>
+          <w:rFonts w:ascii="Times New Roman" w:hAnsi="Times New Roman" w:cs="Times New Roman"/>
+          <w:sz w:val="28"/>
+          <w:szCs w:val="28"/>
+        </w:rPr>
+        <w:t>.</w:t>
       </w:r>
     </w:p>
     <w:p>
@@ -3551,7 +3754,25 @@
           <w:sz w:val="28"/>
           <w:szCs w:val="28"/>
         </w:rPr>
-        <w:t xml:space="preserve">- In this paper, a novel real-time traffic control system which can easily keep traffic in control using image processing techniques is presented. In this method, a webcam is used in each stage of the traffic light in order to take pictures of the roads where traffic is bound to occur. Count of vehicles in these images is calculated using image processing tools in Matlab and different timings are allocated according to the count along with a green signal for vehicles to pass. In the proposed prototype, the green and red signals are represented using LEDs </w:t>
+        <w:t xml:space="preserve">- In this paper, a novel real-time traffic control system which can easily keep traffic in control using image processing techniques is presented. In this method, a webcam is used in each stage of the traffic light in order to take pictures of the roads where traffic is bound to occur. Count of vehicles in these images is calculated using image processing tools in </w:t>
+      </w:r>
+      <w:proofErr w:type="spellStart"/>
+      <w:r>
+        <w:rPr>
+          <w:rFonts w:ascii="Times New Roman" w:hAnsi="Times New Roman" w:cs="Times New Roman"/>
+          <w:sz w:val="28"/>
+          <w:szCs w:val="28"/>
+        </w:rPr>
+        <w:t>Matlab</w:t>
+      </w:r>
+      <w:proofErr w:type="spellEnd"/>
+      <w:r>
+        <w:rPr>
+          <w:rFonts w:ascii="Times New Roman" w:hAnsi="Times New Roman" w:cs="Times New Roman"/>
+          <w:sz w:val="28"/>
+          <w:szCs w:val="28"/>
+        </w:rPr>
+        <w:t xml:space="preserve"> and different timings are allocated according to the count along with a green signal for vehicles to pass. In the proposed prototype, the green and red signals are represented using LEDs </w:t>
       </w:r>
       <w:r>
         <w:rPr>
@@ -3571,6 +3792,8 @@
           <w:szCs w:val="28"/>
         </w:rPr>
       </w:pPr>
+      <w:proofErr w:type="spellStart"/>
+      <w:proofErr w:type="gramStart"/>
       <w:r>
         <w:rPr>
           <w:rFonts w:ascii="Times New Roman" w:hAnsi="Times New Roman" w:cs="Times New Roman"/>
@@ -3591,13 +3814,32 @@
         </w:rPr>
         <w:t>:</w:t>
       </w:r>
-      <w:r>
-        <w:rPr>
-          <w:rFonts w:ascii="Times New Roman" w:hAnsi="Times New Roman" w:cs="Times New Roman"/>
-          <w:sz w:val="28"/>
-          <w:szCs w:val="28"/>
-        </w:rPr>
-        <w:t>With the uncontrolled population growth, travelling has turned out to be a really hectic task in today’s world. The increase in travelling people has caused a drastic growth in traffic at every nook and corner of the city. This, in turn, is contributing to the wastage of precious fuel and time which leads to impatience and frustration of the people. Traffic congestion is a common problem that has arisen due to the increased number of vehicles on the road. In order to deal with this problem</w:t>
+      <w:proofErr w:type="gramEnd"/>
+      <w:r>
+        <w:rPr>
+          <w:rFonts w:ascii="Times New Roman" w:hAnsi="Times New Roman" w:cs="Times New Roman"/>
+          <w:sz w:val="28"/>
+          <w:szCs w:val="28"/>
+        </w:rPr>
+        <w:t>With</w:t>
+      </w:r>
+      <w:proofErr w:type="spellEnd"/>
+      <w:r>
+        <w:rPr>
+          <w:rFonts w:ascii="Times New Roman" w:hAnsi="Times New Roman" w:cs="Times New Roman"/>
+          <w:sz w:val="28"/>
+          <w:szCs w:val="28"/>
+        </w:rPr>
+        <w:t xml:space="preserve"> the uncontrolled population growth, travelling has turned out to be a really hectic task in today’s world. The increase in travelling people has caused a drastic growth in traffic at every nook and corner of the city. This, in turn, is contributing to the wastage of precious fuel and time which leads to impatience and frustration of the people. Traffic congestion is a common problem that has arisen due to the increased number of vehicles on the road. </w:t>
+      </w:r>
+      <w:proofErr w:type="gramStart"/>
+      <w:r>
+        <w:rPr>
+          <w:rFonts w:ascii="Times New Roman" w:hAnsi="Times New Roman" w:cs="Times New Roman"/>
+          <w:sz w:val="28"/>
+          <w:szCs w:val="28"/>
+        </w:rPr>
+        <w:t>In order to deal with this problem</w:t>
       </w:r>
       <w:r>
         <w:rPr>
@@ -3607,6 +3849,7 @@
         </w:rPr>
         <w:t>.</w:t>
       </w:r>
+      <w:proofErr w:type="gramEnd"/>
     </w:p>
     <w:p>
       <w:pPr>
@@ -3632,7 +3875,25 @@
           <w:sz w:val="28"/>
           <w:szCs w:val="28"/>
         </w:rPr>
-        <w:t xml:space="preserve">The proposed system is implemented in Matlab with an objective to reduce the traffic based on density. Four main steps are considered for the system: a) image acquisition b) RGB to grayscale transformation c) image enhancement and d) morphological operations. A camera is installed and used to capture video of the highway. The video is recorded continuously in consecutive frames and each frame is compared to the initial captured image. The total number of cars present in the video is found out using image processing algorithms. If the total number of cars exceeds a predefined threshold, heavy traffic status is displayed as a message. </w:t>
+        <w:t xml:space="preserve">The proposed system is implemented in </w:t>
+      </w:r>
+      <w:proofErr w:type="spellStart"/>
+      <w:r>
+        <w:rPr>
+          <w:rFonts w:ascii="Times New Roman" w:hAnsi="Times New Roman" w:cs="Times New Roman"/>
+          <w:sz w:val="28"/>
+          <w:szCs w:val="28"/>
+        </w:rPr>
+        <w:t>Matlab</w:t>
+      </w:r>
+      <w:proofErr w:type="spellEnd"/>
+      <w:r>
+        <w:rPr>
+          <w:rFonts w:ascii="Times New Roman" w:hAnsi="Times New Roman" w:cs="Times New Roman"/>
+          <w:sz w:val="28"/>
+          <w:szCs w:val="28"/>
+        </w:rPr>
+        <w:t xml:space="preserve"> with an objective to reduce the traffic based on density. Four main steps are considered for the system: a) image acquisition b) RGB to grayscale transformation c) image enhancement and d) morphological operations. A camera is installed and used to capture video of the highway. The video is recorded continuously in consecutive frames and each frame is compared to the initial captured image. The total number of cars present in the video is found out using image processing algorithms. If the total number of cars exceeds a predefined threshold, heavy traffic status is displayed as a message. </w:t>
       </w:r>
     </w:p>
     <w:p>
@@ -3704,13 +3965,23 @@
           <w:szCs w:val="28"/>
         </w:rPr>
       </w:pPr>
-      <w:r>
-        <w:rPr>
-          <w:rFonts w:ascii="Times New Roman" w:hAnsi="Times New Roman" w:cs="Times New Roman"/>
-          <w:sz w:val="28"/>
-          <w:szCs w:val="28"/>
-        </w:rPr>
-        <w:t>camera module for reference</w:t>
+      <w:proofErr w:type="gramStart"/>
+      <w:r>
+        <w:rPr>
+          <w:rFonts w:ascii="Times New Roman" w:hAnsi="Times New Roman" w:cs="Times New Roman"/>
+          <w:sz w:val="28"/>
+          <w:szCs w:val="28"/>
+        </w:rPr>
+        <w:t>camera</w:t>
+      </w:r>
+      <w:proofErr w:type="gramEnd"/>
+      <w:r>
+        <w:rPr>
+          <w:rFonts w:ascii="Times New Roman" w:hAnsi="Times New Roman" w:cs="Times New Roman"/>
+          <w:sz w:val="28"/>
+          <w:szCs w:val="28"/>
+        </w:rPr>
+        <w:t xml:space="preserve"> module for reference</w:t>
       </w:r>
     </w:p>
     <w:p>
@@ -3943,30 +4214,50 @@
           <w:szCs w:val="28"/>
         </w:rPr>
       </w:pPr>
-      <w:r>
-        <w:rPr>
-          <w:rFonts w:ascii="Times New Roman" w:hAnsi="Times New Roman" w:cs="Times New Roman"/>
-          <w:sz w:val="28"/>
-          <w:szCs w:val="28"/>
-        </w:rPr>
-        <w:t>allotted for different timings for each count displayed</w:t>
-      </w:r>
-    </w:p>
-    <w:p>
-      <w:pPr>
-        <w:rPr>
-          <w:rFonts w:ascii="Times New Roman" w:hAnsi="Times New Roman" w:cs="Times New Roman"/>
-          <w:sz w:val="28"/>
-          <w:szCs w:val="28"/>
-        </w:rPr>
-      </w:pPr>
-      <w:r>
-        <w:rPr>
-          <w:rFonts w:ascii="Times New Roman" w:hAnsi="Times New Roman" w:cs="Times New Roman"/>
-          <w:sz w:val="28"/>
-          <w:szCs w:val="28"/>
-        </w:rPr>
-        <w:t>by a seven segment</w:t>
+      <w:proofErr w:type="gramStart"/>
+      <w:r>
+        <w:rPr>
+          <w:rFonts w:ascii="Times New Roman" w:hAnsi="Times New Roman" w:cs="Times New Roman"/>
+          <w:sz w:val="28"/>
+          <w:szCs w:val="28"/>
+        </w:rPr>
+        <w:t>allotted</w:t>
+      </w:r>
+      <w:proofErr w:type="gramEnd"/>
+      <w:r>
+        <w:rPr>
+          <w:rFonts w:ascii="Times New Roman" w:hAnsi="Times New Roman" w:cs="Times New Roman"/>
+          <w:sz w:val="28"/>
+          <w:szCs w:val="28"/>
+        </w:rPr>
+        <w:t xml:space="preserve"> for different timings for each count displayed</w:t>
+      </w:r>
+    </w:p>
+    <w:p>
+      <w:pPr>
+        <w:rPr>
+          <w:rFonts w:ascii="Times New Roman" w:hAnsi="Times New Roman" w:cs="Times New Roman"/>
+          <w:sz w:val="28"/>
+          <w:szCs w:val="28"/>
+        </w:rPr>
+      </w:pPr>
+      <w:proofErr w:type="gramStart"/>
+      <w:r>
+        <w:rPr>
+          <w:rFonts w:ascii="Times New Roman" w:hAnsi="Times New Roman" w:cs="Times New Roman"/>
+          <w:sz w:val="28"/>
+          <w:szCs w:val="28"/>
+        </w:rPr>
+        <w:t>by</w:t>
+      </w:r>
+      <w:proofErr w:type="gramEnd"/>
+      <w:r>
+        <w:rPr>
+          <w:rFonts w:ascii="Times New Roman" w:hAnsi="Times New Roman" w:cs="Times New Roman"/>
+          <w:sz w:val="28"/>
+          <w:szCs w:val="28"/>
+        </w:rPr>
+        <w:t xml:space="preserve"> a seven segment</w:t>
       </w:r>
     </w:p>
     <w:p>
@@ -4014,7 +4305,25 @@
           <w:sz w:val="28"/>
           <w:szCs w:val="28"/>
         </w:rPr>
-        <w:t>The weather conditions are not taken into account which may affect the image quality when it becomes foggy or in heavy rains. More advancements can be made to the proposed system to check identification of vehicles that pass through the system circle which could help in traffic surveillance.</w:t>
+        <w:t xml:space="preserve">The weather conditions are not taken into account which may affect the image quality when it becomes foggy or in heavy rains. More </w:t>
+      </w:r>
+      <w:proofErr w:type="gramStart"/>
+      <w:r>
+        <w:rPr>
+          <w:rFonts w:ascii="Times New Roman" w:hAnsi="Times New Roman" w:cs="Times New Roman"/>
+          <w:sz w:val="28"/>
+          <w:szCs w:val="28"/>
+        </w:rPr>
+        <w:t>advancements</w:t>
+      </w:r>
+      <w:proofErr w:type="gramEnd"/>
+      <w:r>
+        <w:rPr>
+          <w:rFonts w:ascii="Times New Roman" w:hAnsi="Times New Roman" w:cs="Times New Roman"/>
+          <w:sz w:val="28"/>
+          <w:szCs w:val="28"/>
+        </w:rPr>
+        <w:t xml:space="preserve"> can be made to the proposed system to check identification of vehicles that pass through the system circle which could help in traffic surveillance.</w:t>
       </w:r>
     </w:p>
     <w:p>
@@ -4968,13 +5277,23 @@
         </w:rPr>
         <w:t xml:space="preserve">، </w:t>
       </w:r>
-      <w:r>
-        <w:rPr>
-          <w:rFonts w:ascii="Times New Roman"/>
-          <w:sz w:val="28"/>
-          <w:szCs w:val="28"/>
-        </w:rPr>
-        <w:t>iPhone Portrait Mode</w:t>
+      <w:proofErr w:type="spellStart"/>
+      <w:r>
+        <w:rPr>
+          <w:rFonts w:ascii="Times New Roman"/>
+          <w:sz w:val="28"/>
+          <w:szCs w:val="28"/>
+        </w:rPr>
+        <w:t>iPhone</w:t>
+      </w:r>
+      <w:proofErr w:type="spellEnd"/>
+      <w:r>
+        <w:rPr>
+          <w:rFonts w:ascii="Times New Roman"/>
+          <w:sz w:val="28"/>
+          <w:szCs w:val="28"/>
+        </w:rPr>
+        <w:t xml:space="preserve"> Portrait Mode</w:t>
       </w:r>
       <w:r>
         <w:rPr>
@@ -5002,6 +5321,7 @@
         </w:rPr>
         <w:t xml:space="preserve">) ، اكتشاف الوجه ، اكتشاف التعبير (الابتسامة) ، فلاتر </w:t>
       </w:r>
+      <w:proofErr w:type="spellStart"/>
       <w:r>
         <w:rPr>
           <w:rFonts w:ascii="Times New Roman"/>
@@ -5010,6 +5330,7 @@
         </w:rPr>
         <w:t>Snapchat</w:t>
       </w:r>
+      <w:proofErr w:type="spellEnd"/>
       <w:r>
         <w:rPr>
           <w:rFonts w:ascii="Times New Roman"/>
@@ -5110,6 +5431,7 @@
         </w:rPr>
         <w:t xml:space="preserve"> (التعرف على الوجوه ، التعرف على الأشياء ، التعرف على المشهد ، تحديد الموقع الجغرافي من الرؤية) ، </w:t>
       </w:r>
+      <w:proofErr w:type="spellStart"/>
       <w:r>
         <w:rPr>
           <w:rFonts w:ascii="Times New Roman"/>
@@ -5118,6 +5440,7 @@
         </w:rPr>
         <w:t>Facebook</w:t>
       </w:r>
+      <w:proofErr w:type="spellEnd"/>
       <w:r>
         <w:rPr>
           <w:rFonts w:ascii="Times New Roman"/>
@@ -5226,6 +5549,7 @@
         </w:rPr>
         <w:t xml:space="preserve">) ، التتبع الداخلي (التعريب والتخطيط المتزامنان ، </w:t>
       </w:r>
+      <w:proofErr w:type="spellStart"/>
       <w:r>
         <w:rPr>
           <w:rFonts w:ascii="Times New Roman"/>
@@ -5234,6 +5558,7 @@
         </w:rPr>
         <w:t>HoloLens</w:t>
       </w:r>
+      <w:proofErr w:type="spellEnd"/>
       <w:r>
         <w:rPr>
           <w:rFonts w:ascii="Times New Roman"/>
@@ -5300,6 +5625,7 @@
         </w:rPr>
         <w:t xml:space="preserve"> / التصوير بالرنين المغناطيسي ، والتشخيص بمساعدة ، وعلم الأمراض التلقائي ، و </w:t>
       </w:r>
+      <w:proofErr w:type="spellStart"/>
       <w:r>
         <w:rPr>
           <w:rFonts w:ascii="Times New Roman"/>
@@ -5308,6 +5634,7 @@
         </w:rPr>
         <w:t>connectomics</w:t>
       </w:r>
+      <w:proofErr w:type="spellEnd"/>
       <w:r>
         <w:rPr>
           <w:rFonts w:ascii="Times New Roman"/>
@@ -5681,6 +6008,7 @@
         </w:rPr>
         <w:t xml:space="preserve"> وبيانات تدريب قوية إنشاء صورة مزيفة أو مقاطع فيديو يمكن تصديقها باستخدام </w:t>
       </w:r>
+      <w:proofErr w:type="spellStart"/>
       <w:r>
         <w:rPr>
           <w:rFonts w:ascii="Times New Roman"/>
@@ -5690,6 +6018,7 @@
         </w:rPr>
         <w:t>DeepFakes</w:t>
       </w:r>
+      <w:proofErr w:type="spellEnd"/>
       <w:r>
         <w:rPr>
           <w:rFonts w:ascii="Times New Roman"/>
@@ -5739,6 +6068,7 @@
         </w:rPr>
         <w:t xml:space="preserve">) ، مع العديد من أكبر المؤسسات البحثية في البلاد لمعالجة </w:t>
       </w:r>
+      <w:proofErr w:type="spellStart"/>
       <w:r>
         <w:rPr>
           <w:rFonts w:ascii="Times New Roman"/>
@@ -5748,6 +6078,7 @@
         </w:rPr>
         <w:t>DeepFakes</w:t>
       </w:r>
+      <w:proofErr w:type="spellEnd"/>
       <w:r>
         <w:rPr>
           <w:rFonts w:ascii="Times New Roman"/>
@@ -6026,6 +6357,7 @@
         </w:rPr>
         <w:t xml:space="preserve">يشهد العالم تحولًا رقميًا عميقًا ، خاصةً الهند التي لا تظهر عليها أي علامات على التباطؤ. متوسط استهلاك البيانات الشهري لـ </w:t>
       </w:r>
+      <w:proofErr w:type="spellStart"/>
       <w:r>
         <w:rPr>
           <w:rFonts w:ascii="Times New Roman"/>
@@ -6035,6 +6367,7 @@
         </w:rPr>
         <w:t>Jio</w:t>
       </w:r>
+      <w:proofErr w:type="spellEnd"/>
       <w:r>
         <w:rPr>
           <w:rFonts w:ascii="Times New Roman"/>
@@ -6150,6 +6483,7 @@
         </w:rPr>
         <w:t xml:space="preserve"> </w:t>
       </w:r>
+      <w:proofErr w:type="spellStart"/>
       <w:r>
         <w:rPr>
           <w:rFonts w:ascii="Times New Roman"/>
@@ -6159,6 +6493,7 @@
         </w:rPr>
         <w:t>Instagram</w:t>
       </w:r>
+      <w:proofErr w:type="spellEnd"/>
       <w:r>
         <w:rPr>
           <w:rFonts w:ascii="Times New Roman"/>
@@ -6270,6 +6605,7 @@
         </w:rPr>
         <w:t xml:space="preserve"> </w:t>
       </w:r>
+      <w:proofErr w:type="spellStart"/>
       <w:r>
         <w:rPr>
           <w:rFonts w:ascii="Times New Roman"/>
@@ -6279,6 +6615,7 @@
         </w:rPr>
         <w:t>Snapchat</w:t>
       </w:r>
+      <w:proofErr w:type="spellEnd"/>
       <w:r>
         <w:rPr>
           <w:rFonts w:ascii="Times New Roman"/>
@@ -6569,711 +6906,11 @@
     <w:p>
       <w:pPr>
         <w:bidi/>
-        <w:jc w:val="center"/>
-        <w:rPr>
-          <w:rFonts w:ascii="Times New Roman" w:hAnsi="Times New Roman" w:cs="Times New Roman"/>
-          <w:sz w:val="40"/>
-          <w:szCs w:val="40"/>
-          <w:rtl/>
-          <w:lang w:val="en-GB"/>
-        </w:rPr>
-      </w:pPr>
-      <w:r>
-        <w:rPr>
-          <w:rFonts w:ascii="Times New Roman" w:hAnsi="Times New Roman" w:cs="Times New Roman" w:hint="cs"/>
-          <w:sz w:val="40"/>
-          <w:szCs w:val="40"/>
-          <w:rtl/>
-          <w:lang w:val="en-GB"/>
-        </w:rPr>
-        <w:lastRenderedPageBreak/>
-        <w:t>الفصل الثالث</w:t>
-      </w:r>
-    </w:p>
-    <w:p>
-      <w:pPr>
-        <w:bidi/>
-        <w:rPr>
-          <w:rFonts w:ascii="Times New Roman" w:hAnsi="Times New Roman" w:cs="Times New Roman"/>
-          <w:b/>
-          <w:bCs/>
-          <w:sz w:val="32"/>
-          <w:szCs w:val="32"/>
-          <w:lang w:val="en-GB"/>
-        </w:rPr>
-      </w:pPr>
-      <w:r>
-        <w:rPr>
-          <w:rFonts w:ascii="Times New Roman" w:hAnsi="Times New Roman" w:cs="Times New Roman" w:hint="cs"/>
-          <w:b/>
-          <w:bCs/>
-          <w:sz w:val="32"/>
-          <w:szCs w:val="32"/>
-          <w:rtl/>
-          <w:lang w:val="en-GB"/>
-        </w:rPr>
-        <w:t>3-1  تحليل النظام :</w:t>
-      </w:r>
-    </w:p>
-    <w:p>
-      <w:pPr>
-        <w:bidi/>
-        <w:rPr>
-          <w:rFonts w:ascii="Times New Roman" w:hAnsi="Times New Roman" w:cs="Times New Roman"/>
-          <w:sz w:val="28"/>
-          <w:szCs w:val="28"/>
-          <w:rtl/>
-          <w:lang w:val="en-GB"/>
-        </w:rPr>
-      </w:pPr>
-      <w:r>
-        <w:rPr>
-          <w:rFonts w:ascii="Times New Roman" w:hAnsi="Times New Roman" w:cs="Times New Roman"/>
-          <w:sz w:val="28"/>
-          <w:szCs w:val="28"/>
-          <w:lang w:val="en-GB"/>
-        </w:rPr>
-        <w:tab/>
-      </w:r>
-      <w:r>
-        <w:rPr>
-          <w:rFonts w:ascii="Times New Roman" w:hAnsi="Times New Roman" w:cs="Times New Roman" w:hint="cs"/>
-          <w:sz w:val="28"/>
-          <w:szCs w:val="28"/>
-          <w:rtl/>
-          <w:lang w:val="en-GB"/>
-        </w:rPr>
-        <w:t>يتكون النظام من مجموعة من الكاميرات الموزعة على تقاطعات الشوارع (في بداية و نهاية كل شارع), حيث يقوم برنامج الرؤية الحاسوبية بعمل معالجات على الفيديو و من ثم تحليل والتعرف على المركبات المارة و إتجاها.</w:t>
-      </w:r>
-    </w:p>
-    <w:p>
-      <w:pPr>
-        <w:bidi/>
-        <w:ind w:firstLine="720"/>
-        <w:rPr>
-          <w:rFonts w:ascii="Times New Roman" w:hAnsi="Times New Roman" w:cs="Times New Roman"/>
-          <w:sz w:val="28"/>
-          <w:szCs w:val="28"/>
-          <w:rtl/>
-          <w:lang w:val="en-GB"/>
-        </w:rPr>
-      </w:pPr>
-      <w:r>
-        <w:rPr>
-          <w:rFonts w:ascii="Times New Roman" w:hAnsi="Times New Roman" w:cs="Times New Roman" w:hint="cs"/>
-          <w:sz w:val="28"/>
-          <w:szCs w:val="28"/>
-          <w:rtl/>
-          <w:lang w:val="en-GB"/>
-        </w:rPr>
-        <w:t>بعد ذلك يقوم البرنامج بارسال معلومات المركبات التي مرت خلال ذلك الطريق الى الخادم في فترة دورية (كل 20 ثانية) ليتم تحديث قاعدة البيانات واستخدام تلك المعلومات لتحقيق اهداف المشروع. (!!! ممكن تكتب اكتر عن البيحصل في السيرفر!!!).</w:t>
-      </w:r>
-    </w:p>
-    <w:p>
-      <w:pPr>
-        <w:bidi/>
-        <w:rPr>
-          <w:rFonts w:ascii="Times New Roman" w:hAnsi="Times New Roman" w:cs="Times New Roman"/>
-          <w:b/>
-          <w:bCs/>
-          <w:sz w:val="32"/>
-          <w:szCs w:val="32"/>
-          <w:rtl/>
-          <w:lang w:val="en-GB"/>
-        </w:rPr>
-      </w:pPr>
-      <w:r>
-        <w:rPr>
-          <w:rFonts w:ascii="Times New Roman" w:hAnsi="Times New Roman" w:cs="Times New Roman" w:hint="cs"/>
-          <w:b/>
-          <w:bCs/>
-          <w:sz w:val="32"/>
-          <w:szCs w:val="32"/>
-          <w:rtl/>
-          <w:lang w:val="en-GB"/>
-        </w:rPr>
-        <w:t xml:space="preserve">3-1-1 المخرجات : </w:t>
-      </w:r>
-    </w:p>
-    <w:p>
-      <w:pPr>
-        <w:bidi/>
-        <w:rPr>
-          <w:rFonts w:ascii="Times New Roman" w:hAnsi="Times New Roman" w:cs="Times New Roman"/>
-          <w:sz w:val="28"/>
-          <w:szCs w:val="28"/>
-          <w:rtl/>
-          <w:lang w:val="en-GB"/>
-        </w:rPr>
-      </w:pPr>
-    </w:p>
-    <w:p>
-      <w:pPr>
-        <w:bidi/>
-        <w:rPr>
-          <w:rFonts w:ascii="Times New Roman" w:hAnsi="Times New Roman" w:cs="Times New Roman"/>
-          <w:b/>
-          <w:bCs/>
-          <w:sz w:val="32"/>
-          <w:szCs w:val="32"/>
-          <w:rtl/>
-          <w:lang w:val="en-GB"/>
-        </w:rPr>
-      </w:pPr>
-      <w:r>
-        <w:rPr>
-          <w:rFonts w:ascii="Times New Roman" w:hAnsi="Times New Roman" w:cs="Times New Roman" w:hint="cs"/>
-          <w:b/>
-          <w:bCs/>
-          <w:sz w:val="32"/>
-          <w:szCs w:val="32"/>
-          <w:rtl/>
-          <w:lang w:val="en-GB"/>
-        </w:rPr>
-        <w:t>3-1-2 المعالجات :</w:t>
-      </w:r>
-    </w:p>
-    <w:p>
-      <w:pPr>
-        <w:pStyle w:val="ListParagraph"/>
-        <w:widowControl/>
-        <w:numPr>
-          <w:ilvl w:val="0"/>
-          <w:numId w:val="19"/>
-        </w:numPr>
-        <w:wordWrap/>
-        <w:autoSpaceDE/>
-        <w:autoSpaceDN/>
-        <w:bidi/>
-        <w:spacing w:after="200" w:line="276" w:lineRule="auto"/>
-        <w:contextualSpacing/>
-        <w:jc w:val="left"/>
-        <w:rPr>
-          <w:rFonts w:ascii="Times New Roman" w:hint="cs"/>
-          <w:sz w:val="28"/>
-          <w:szCs w:val="28"/>
-          <w:lang w:val="en-GB"/>
-        </w:rPr>
-      </w:pPr>
-      <w:r>
-        <w:rPr>
-          <w:rFonts w:ascii="Times New Roman" w:hint="cs"/>
-          <w:sz w:val="28"/>
-          <w:szCs w:val="28"/>
-          <w:rtl/>
-          <w:lang w:val="en-GB"/>
-        </w:rPr>
-        <w:t>معالجات برنامج الرؤية بالحاسوب :</w:t>
-      </w:r>
-    </w:p>
-    <w:p>
-      <w:pPr>
-        <w:pStyle w:val="ListParagraph"/>
-        <w:widowControl/>
-        <w:numPr>
-          <w:ilvl w:val="0"/>
-          <w:numId w:val="20"/>
-        </w:numPr>
-        <w:wordWrap/>
-        <w:autoSpaceDE/>
-        <w:autoSpaceDN/>
-        <w:bidi/>
-        <w:spacing w:after="200" w:line="276" w:lineRule="auto"/>
-        <w:contextualSpacing/>
-        <w:jc w:val="left"/>
-        <w:rPr>
-          <w:rFonts w:ascii="Times New Roman" w:hint="cs"/>
-          <w:sz w:val="28"/>
-          <w:szCs w:val="28"/>
-          <w:lang w:val="en-GB"/>
-        </w:rPr>
-      </w:pPr>
-    </w:p>
-    <w:p>
-      <w:pPr>
-        <w:pStyle w:val="ListParagraph"/>
-        <w:widowControl/>
-        <w:numPr>
-          <w:ilvl w:val="0"/>
-          <w:numId w:val="19"/>
-        </w:numPr>
-        <w:wordWrap/>
-        <w:autoSpaceDE/>
-        <w:autoSpaceDN/>
-        <w:bidi/>
-        <w:spacing w:after="200" w:line="276" w:lineRule="auto"/>
-        <w:contextualSpacing/>
-        <w:jc w:val="left"/>
-        <w:rPr>
-          <w:rFonts w:ascii="Times New Roman" w:hint="cs"/>
-          <w:sz w:val="28"/>
-          <w:szCs w:val="28"/>
-          <w:rtl/>
-          <w:lang w:val="en-GB"/>
-        </w:rPr>
-      </w:pPr>
-      <w:r>
-        <w:rPr>
-          <w:rFonts w:ascii="Times New Roman" w:hint="cs"/>
-          <w:sz w:val="28"/>
-          <w:szCs w:val="28"/>
-          <w:rtl/>
-          <w:lang w:val="en-GB"/>
-        </w:rPr>
-        <w:t>معالجات الخادم و قاعدة البيانات :</w:t>
-      </w:r>
-    </w:p>
-    <w:p>
-      <w:pPr>
-        <w:pStyle w:val="ListParagraph"/>
-        <w:widowControl/>
-        <w:numPr>
-          <w:ilvl w:val="2"/>
-          <w:numId w:val="16"/>
-        </w:numPr>
-        <w:wordWrap/>
-        <w:autoSpaceDE/>
-        <w:autoSpaceDN/>
-        <w:bidi/>
-        <w:spacing w:after="200" w:line="276" w:lineRule="auto"/>
-        <w:contextualSpacing/>
-        <w:jc w:val="left"/>
-        <w:rPr>
-          <w:rFonts w:ascii="Times New Roman" w:hint="cs"/>
-          <w:b/>
-          <w:bCs/>
-          <w:sz w:val="32"/>
-          <w:szCs w:val="32"/>
-          <w:rtl/>
-          <w:lang w:val="en-GB"/>
-        </w:rPr>
-      </w:pPr>
-      <w:r>
-        <w:rPr>
-          <w:rFonts w:ascii="Times New Roman" w:hint="cs"/>
-          <w:b/>
-          <w:bCs/>
-          <w:sz w:val="32"/>
-          <w:szCs w:val="32"/>
-          <w:rtl/>
-          <w:lang w:val="en-GB"/>
-        </w:rPr>
-        <w:t>المدخلات :</w:t>
-      </w:r>
-    </w:p>
-    <w:p>
-      <w:pPr>
-        <w:pStyle w:val="ListParagraph"/>
-        <w:widowControl/>
-        <w:numPr>
-          <w:ilvl w:val="0"/>
-          <w:numId w:val="17"/>
-        </w:numPr>
-        <w:wordWrap/>
-        <w:autoSpaceDE/>
-        <w:autoSpaceDN/>
-        <w:bidi/>
-        <w:spacing w:after="200" w:line="276" w:lineRule="auto"/>
-        <w:contextualSpacing/>
-        <w:jc w:val="left"/>
-        <w:rPr>
-          <w:rFonts w:ascii="Times New Roman"/>
-          <w:b/>
-          <w:bCs/>
-          <w:sz w:val="32"/>
-          <w:szCs w:val="32"/>
-          <w:rtl/>
-          <w:lang w:val="en-GB"/>
-        </w:rPr>
-      </w:pPr>
-      <w:r>
-        <w:rPr>
-          <w:rFonts w:ascii="Times New Roman" w:hint="cs"/>
-          <w:sz w:val="28"/>
-          <w:szCs w:val="28"/>
-          <w:rtl/>
-          <w:lang w:val="en-GB"/>
-        </w:rPr>
-        <w:t xml:space="preserve">معلومات الإعدادات </w:t>
-      </w:r>
-      <w:r>
-        <w:rPr>
-          <w:rFonts w:ascii="Times New Roman" w:hint="cs"/>
-          <w:sz w:val="28"/>
-          <w:szCs w:val="28"/>
-          <w:rtl/>
-          <w:lang w:val="en-GB"/>
-        </w:rPr>
-        <w:t xml:space="preserve">الأولية </w:t>
-      </w:r>
-      <w:r>
-        <w:rPr>
-          <w:rFonts w:ascii="Times New Roman" w:hint="cs"/>
-          <w:sz w:val="28"/>
-          <w:szCs w:val="28"/>
-          <w:rtl/>
-          <w:lang w:val="en-GB"/>
-        </w:rPr>
-        <w:t xml:space="preserve">لرؤية الحاسوب </w:t>
-      </w:r>
-      <w:r>
-        <w:rPr>
-          <w:rFonts w:ascii="Times New Roman"/>
-          <w:sz w:val="28"/>
-          <w:szCs w:val="28"/>
-          <w:lang w:val="en-GB"/>
-        </w:rPr>
-        <w:t>,</w:t>
-      </w:r>
-      <w:r>
-        <w:rPr>
-          <w:rFonts w:ascii="Times New Roman" w:hint="cs"/>
-          <w:sz w:val="28"/>
-          <w:szCs w:val="28"/>
-          <w:rtl/>
-          <w:lang w:val="en-GB"/>
-        </w:rPr>
-        <w:t xml:space="preserve"> يتم ادخال هذه المعلومات عند بداية تشغيل البرنامج لأول مرة و تشمل :</w:t>
-      </w:r>
-    </w:p>
-    <w:p>
-      <w:pPr>
-        <w:pStyle w:val="ListParagraph"/>
-        <w:widowControl/>
-        <w:numPr>
-          <w:ilvl w:val="0"/>
-          <w:numId w:val="18"/>
-        </w:numPr>
-        <w:wordWrap/>
-        <w:autoSpaceDE/>
-        <w:autoSpaceDN/>
-        <w:bidi/>
-        <w:spacing w:after="200" w:line="276" w:lineRule="auto"/>
-        <w:contextualSpacing/>
-        <w:jc w:val="left"/>
-        <w:rPr>
-          <w:rFonts w:ascii="Times New Roman" w:hint="cs"/>
-          <w:b/>
-          <w:bCs/>
-          <w:sz w:val="32"/>
-          <w:szCs w:val="32"/>
-          <w:lang w:val="en-GB"/>
-        </w:rPr>
-      </w:pPr>
-      <w:r>
-        <w:rPr>
-          <w:rFonts w:ascii="Times New Roman" w:hint="cs"/>
-          <w:sz w:val="28"/>
-          <w:szCs w:val="28"/>
-          <w:rtl/>
-          <w:lang w:val="en-GB"/>
-        </w:rPr>
-        <w:t>رقم جهاز الكاميرا (</w:t>
-      </w:r>
-      <w:r>
-        <w:rPr>
-          <w:rFonts w:ascii="Times New Roman"/>
-          <w:sz w:val="28"/>
-          <w:szCs w:val="28"/>
-        </w:rPr>
-        <w:t>camera device id</w:t>
-      </w:r>
-      <w:r>
-        <w:rPr>
-          <w:rFonts w:ascii="Times New Roman" w:hint="cs"/>
-          <w:sz w:val="28"/>
-          <w:szCs w:val="28"/>
-          <w:rtl/>
-          <w:lang w:val="en-GB"/>
-        </w:rPr>
-        <w:t>) , في حالة اذا كان الحاسوب متصلا بأكثر من كاميرا واحدة.</w:t>
-      </w:r>
-    </w:p>
-    <w:p>
-      <w:pPr>
-        <w:pStyle w:val="ListParagraph"/>
-        <w:widowControl/>
-        <w:numPr>
-          <w:ilvl w:val="0"/>
-          <w:numId w:val="18"/>
-        </w:numPr>
-        <w:wordWrap/>
-        <w:autoSpaceDE/>
-        <w:autoSpaceDN/>
-        <w:bidi/>
-        <w:spacing w:after="200" w:line="276" w:lineRule="auto"/>
-        <w:contextualSpacing/>
-        <w:jc w:val="left"/>
-        <w:rPr>
-          <w:rFonts w:ascii="Times New Roman" w:hint="cs"/>
-          <w:sz w:val="28"/>
-          <w:szCs w:val="28"/>
-          <w:lang w:val="en-GB"/>
-        </w:rPr>
-      </w:pPr>
-      <w:r>
-        <w:rPr>
-          <w:rFonts w:ascii="Times New Roman" w:hint="cs"/>
-          <w:sz w:val="28"/>
-          <w:szCs w:val="28"/>
-          <w:rtl/>
-          <w:lang w:val="en-GB"/>
-        </w:rPr>
-        <w:t>الرقم التعريفي</w:t>
-      </w:r>
-      <w:r>
-        <w:rPr>
-          <w:rFonts w:ascii="Times New Roman" w:hint="cs"/>
-          <w:sz w:val="28"/>
-          <w:szCs w:val="28"/>
-          <w:rtl/>
-          <w:lang w:val="en-GB"/>
-        </w:rPr>
-        <w:t xml:space="preserve"> لموقع الكاميرا (</w:t>
-      </w:r>
-      <w:r>
-        <w:rPr>
-          <w:rFonts w:ascii="Times New Roman"/>
-          <w:sz w:val="28"/>
-          <w:szCs w:val="28"/>
-        </w:rPr>
-        <w:t>camera client id</w:t>
-      </w:r>
-      <w:r>
-        <w:rPr>
-          <w:rFonts w:ascii="Times New Roman" w:hint="cs"/>
-          <w:sz w:val="28"/>
-          <w:szCs w:val="28"/>
-          <w:rtl/>
-          <w:lang w:val="en-GB"/>
-        </w:rPr>
-        <w:t>) , حيث يتم ارسال هذا الرقم للخادم ليتمكن من معرفة مصدر المعلومات.</w:t>
-      </w:r>
-    </w:p>
-    <w:p>
-      <w:pPr>
-        <w:pStyle w:val="ListParagraph"/>
-        <w:widowControl/>
-        <w:numPr>
-          <w:ilvl w:val="0"/>
-          <w:numId w:val="18"/>
-        </w:numPr>
-        <w:wordWrap/>
-        <w:autoSpaceDE/>
-        <w:autoSpaceDN/>
-        <w:bidi/>
-        <w:spacing w:after="200" w:line="276" w:lineRule="auto"/>
-        <w:contextualSpacing/>
-        <w:jc w:val="left"/>
-        <w:rPr>
-          <w:rFonts w:ascii="Times New Roman" w:hint="cs"/>
-          <w:sz w:val="28"/>
-          <w:szCs w:val="28"/>
-          <w:lang w:val="en-GB"/>
-        </w:rPr>
-      </w:pPr>
-      <w:r>
-        <w:rPr>
-          <w:rFonts w:ascii="Times New Roman" w:hint="cs"/>
-          <w:sz w:val="28"/>
-          <w:szCs w:val="28"/>
-          <w:rtl/>
-          <w:lang w:val="en-GB"/>
-        </w:rPr>
-        <w:t>تحديد أبعاد منطقة الأهمية (</w:t>
-      </w:r>
-      <w:r>
-        <w:rPr>
-          <w:rFonts w:ascii="Times New Roman"/>
-          <w:sz w:val="28"/>
-          <w:szCs w:val="28"/>
-        </w:rPr>
-        <w:t>Region Of Interest</w:t>
-      </w:r>
-      <w:r>
-        <w:rPr>
-          <w:rFonts w:ascii="Times New Roman" w:hint="cs"/>
-          <w:sz w:val="28"/>
-          <w:szCs w:val="28"/>
-          <w:rtl/>
-          <w:lang w:val="en-GB"/>
-        </w:rPr>
-        <w:t>), و هي الجزء من الصورة الذي يتم تطبيق خوارزمية التعرف عليه فعلياَ و يتم إهمال باقي الصورة. فمثلاَ قد يكون الطريق في منتصف الصورة و يكون ممر المشاة على الجانبين.</w:t>
-      </w:r>
-    </w:p>
-    <w:p>
-      <w:pPr>
-        <w:pStyle w:val="ListParagraph"/>
-        <w:widowControl/>
-        <w:numPr>
-          <w:ilvl w:val="0"/>
-          <w:numId w:val="18"/>
-        </w:numPr>
-        <w:wordWrap/>
-        <w:autoSpaceDE/>
-        <w:autoSpaceDN/>
-        <w:bidi/>
-        <w:spacing w:after="200" w:line="276" w:lineRule="auto"/>
-        <w:contextualSpacing/>
-        <w:jc w:val="left"/>
-        <w:rPr>
-          <w:rFonts w:ascii="Times New Roman"/>
-          <w:sz w:val="28"/>
-          <w:szCs w:val="28"/>
-          <w:lang w:val="en-GB"/>
-        </w:rPr>
-      </w:pPr>
-      <w:r>
-        <w:rPr>
-          <w:rFonts w:ascii="Times New Roman" w:hint="cs"/>
-          <w:sz w:val="28"/>
-          <w:szCs w:val="28"/>
-          <w:rtl/>
-          <w:lang w:val="en-GB"/>
-        </w:rPr>
-        <w:t>فترة التحديث, الفترة الدورية لارسال معلومات خوارزمية التعرف و تحديث الخادم.</w:t>
-      </w:r>
-    </w:p>
-    <w:p>
-      <w:pPr>
-        <w:pStyle w:val="ListParagraph"/>
-        <w:widowControl/>
-        <w:numPr>
-          <w:ilvl w:val="0"/>
-          <w:numId w:val="18"/>
-        </w:numPr>
-        <w:wordWrap/>
-        <w:autoSpaceDE/>
-        <w:autoSpaceDN/>
-        <w:bidi/>
-        <w:spacing w:after="200" w:line="276" w:lineRule="auto"/>
-        <w:contextualSpacing/>
-        <w:jc w:val="left"/>
-        <w:rPr>
-          <w:rFonts w:ascii="Times New Roman" w:hint="cs"/>
-          <w:sz w:val="28"/>
-          <w:szCs w:val="28"/>
-          <w:rtl/>
-          <w:lang w:val="en-GB"/>
-        </w:rPr>
-      </w:pPr>
-      <w:r>
-        <w:rPr>
-          <w:rFonts w:ascii="Times New Roman" w:hint="cs"/>
-          <w:sz w:val="28"/>
-          <w:szCs w:val="28"/>
-          <w:rtl/>
-          <w:lang w:val="en-GB"/>
-        </w:rPr>
-        <w:t>موقع الخادم (</w:t>
-      </w:r>
-      <w:r>
-        <w:rPr>
-          <w:rFonts w:ascii="Times New Roman"/>
-          <w:sz w:val="28"/>
-          <w:szCs w:val="28"/>
-        </w:rPr>
-        <w:t>server url</w:t>
-      </w:r>
-      <w:r>
-        <w:rPr>
-          <w:rFonts w:ascii="Times New Roman" w:hint="cs"/>
-          <w:sz w:val="28"/>
-          <w:szCs w:val="28"/>
-          <w:rtl/>
-          <w:lang w:val="en-GB"/>
-        </w:rPr>
-        <w:t>)</w:t>
-      </w:r>
-    </w:p>
-    <w:p>
-      <w:pPr>
-        <w:pStyle w:val="ListParagraph"/>
-        <w:widowControl/>
-        <w:numPr>
-          <w:ilvl w:val="0"/>
-          <w:numId w:val="17"/>
-        </w:numPr>
-        <w:wordWrap/>
-        <w:autoSpaceDE/>
-        <w:autoSpaceDN/>
-        <w:bidi/>
-        <w:spacing w:after="200" w:line="276" w:lineRule="auto"/>
-        <w:contextualSpacing/>
-        <w:jc w:val="left"/>
-        <w:rPr>
-          <w:rFonts w:ascii="Times New Roman"/>
-          <w:sz w:val="28"/>
-          <w:szCs w:val="28"/>
-          <w:lang w:val="en-GB"/>
-        </w:rPr>
-      </w:pPr>
-      <w:r>
-        <w:rPr>
-          <w:rFonts w:ascii="Times New Roman" w:hint="cs"/>
-          <w:sz w:val="28"/>
-          <w:szCs w:val="28"/>
-          <w:rtl/>
-          <w:lang w:val="en-GB"/>
-        </w:rPr>
-        <w:t>تسجيل الفيديو من الكاميرا أو فيديوهات مسجلة مسبقاً في مرحلة التطوير والاختبار.</w:t>
-      </w:r>
-      <w:r>
-        <w:rPr>
-          <w:rFonts w:ascii="Times New Roman" w:hint="cs"/>
-          <w:b/>
-          <w:bCs/>
-          <w:sz w:val="32"/>
-          <w:szCs w:val="32"/>
-          <w:rtl/>
-          <w:lang w:val="en-GB"/>
-        </w:rPr>
-        <w:tab/>
-      </w:r>
-    </w:p>
-    <w:p>
-      <w:pPr>
-        <w:pStyle w:val="ListParagraph"/>
-        <w:widowControl/>
-        <w:numPr>
-          <w:ilvl w:val="0"/>
-          <w:numId w:val="17"/>
-        </w:numPr>
-        <w:wordWrap/>
-        <w:autoSpaceDE/>
-        <w:autoSpaceDN/>
-        <w:bidi/>
-        <w:spacing w:after="200" w:line="276" w:lineRule="auto"/>
-        <w:contextualSpacing/>
-        <w:jc w:val="left"/>
-        <w:rPr>
-          <w:rFonts w:ascii="Times New Roman"/>
-          <w:sz w:val="28"/>
-          <w:szCs w:val="28"/>
-          <w:rtl/>
-          <w:lang w:val="en-GB"/>
-        </w:rPr>
-      </w:pPr>
-      <w:r>
-        <w:rPr>
-          <w:rFonts w:ascii="Times New Roman" w:hint="cs"/>
-          <w:sz w:val="28"/>
-          <w:szCs w:val="28"/>
-          <w:rtl/>
-          <w:lang w:val="en-GB"/>
-        </w:rPr>
-        <w:t>(!!! المدخلات في جهة الخادم !!!)</w:t>
-      </w:r>
-    </w:p>
-    <w:p>
-      <w:pPr>
-        <w:bidi/>
         <w:ind w:firstLine="150"/>
         <w:rPr>
           <w:rFonts w:ascii="Times New Roman" w:hAnsi="Times New Roman" w:cs="Times New Roman"/>
           <w:sz w:val="32"/>
           <w:szCs w:val="32"/>
-          <w:rtl/>
           <w:lang w:val="en-GB"/>
         </w:rPr>
       </w:pPr>

</xml_diff>